<commit_message>
traduction et mise en page.
</commit_message>
<xml_diff>
--- a/Frage 2.docx
+++ b/Frage 2.docx
@@ -3,52 +3,90 @@
 <w:document xmlns:wpc="http://schemas.microsoft.com/office/word/2010/wordprocessingCanvas" xmlns:cx="http://schemas.microsoft.com/office/drawing/2014/chartex" xmlns:cx1="http://schemas.microsoft.com/office/drawing/2015/9/8/chartex" xmlns:cx2="http://schemas.microsoft.com/office/drawing/2015/10/21/chartex" xmlns:cx3="http://schemas.microsoft.com/office/drawing/2016/5/9/chartex" xmlns:cx4="http://schemas.microsoft.com/office/drawing/2016/5/10/chartex" xmlns:cx5="http://schemas.microsoft.com/office/drawing/2016/5/11/chartex" xmlns:cx6="http://schemas.microsoft.com/office/drawing/2016/5/12/chartex" xmlns:cx7="http://schemas.microsoft.com/office/drawing/2016/5/13/chartex" xmlns:cx8="http://schemas.microsoft.com/office/drawing/2016/5/14/chartex" xmlns:mc="http://schemas.openxmlformats.org/markup-compatibility/2006" xmlns:aink="http://schemas.microsoft.com/office/drawing/2016/ink" xmlns:am3d="http://schemas.microsoft.com/office/drawing/2017/model3d" xmlns:o="urn:schemas-microsoft-com:office:office" xmlns:r="http://schemas.openxmlformats.org/officeDocument/2006/relationships" xmlns:m="http://schemas.openxmlformats.org/officeDocument/2006/math" xmlns:v="urn:schemas-microsoft-com:vml" xmlns:wp14="http://schemas.microsoft.com/office/word/2010/wordprocessingDrawing" xmlns:wp="http://schemas.openxmlformats.org/drawingml/2006/wordprocessingDrawing" xmlns:w10="urn:schemas-microsoft-com:office:word" xmlns:w="http://schemas.openxmlformats.org/wordprocessingml/2006/main" xmlns:w14="http://schemas.microsoft.com/office/word/2010/wordml" xmlns:w15="http://schemas.microsoft.com/office/word/2012/wordml" xmlns:w16cid="http://schemas.microsoft.com/office/word/2016/wordml/cid" xmlns:w16se="http://schemas.microsoft.com/office/word/2015/wordml/symex" xmlns:wpg="http://schemas.microsoft.com/office/word/2010/wordprocessingGroup" xmlns:wpi="http://schemas.microsoft.com/office/word/2010/wordprocessingInk" xmlns:wne="http://schemas.microsoft.com/office/word/2006/wordml" xmlns:wps="http://schemas.microsoft.com/office/word/2010/wordprocessingShape" mc:Ignorable="w14 w15 w16se w16cid wp14">
   <w:body>
     <w:p>
-      <w:r>
-        <w:t>Tesla (ex Tesla Motors) est spécialisé dans la conception, la construction et la commercialisation de véhicules électriques. Le CA par activité se répartit comme suit :</w:t>
-      </w:r>
-      <w:r>
-        <w:br/>
-        <w:t>- vente de véhicules automobiles (79,8%) ;</w:t>
-      </w:r>
-      <w:r>
-        <w:br/>
-        <w:t>- location de véhicules (10,9%) ;</w:t>
-      </w:r>
-      <w:r>
-        <w:br/>
-        <w:t>- prestations de services (6,7%) : notamment prestations de maintenance et de réparation. Par ailleurs, le groupe développe une activité de vente de composants de groupes motopropulseurs pour véhicules électriques. ;</w:t>
-      </w:r>
-      <w:r>
-        <w:br/>
-        <w:t>- vente de systèmes de génération et de stockage d'énergie (2,6%).</w:t>
-      </w:r>
-      <w:r>
-        <w:br/>
-        <w:t xml:space="preserve">A fin 2016, le groupe dispose de 3 sites de production implantés </w:t>
-      </w:r>
-      <w:bookmarkStart w:id="0" w:name="_Hlk510984620"/>
-      <w:r>
-        <w:t>aux Etats-Unis (2) et aux Pays Bas.</w:t>
-      </w:r>
-      <w:bookmarkEnd w:id="0"/>
-      <w:r>
-        <w:br/>
-        <w:t>La répartition géographique du CA est la suivante : Etats-Unis (60%), Chine (15,2%), Norvège (4,8%) et autres (20%).</w:t>
+      <w:pPr>
+        <w:pStyle w:val="Titre"/>
+        <w:rPr>
+          <w:lang w:val="de-DE"/>
+        </w:rPr>
+      </w:pPr>
+      <w:r>
+        <w:rPr>
+          <w:lang w:val="de-DE"/>
+        </w:rPr>
+        <w:t>Frage 2</w:t>
       </w:r>
     </w:p>
     <w:p>
       <w:pPr>
         <w:rPr>
-          <w:color w:val="00B050"/>
+          <w:lang w:val="de-DE"/>
         </w:rPr>
       </w:pPr>
-      <w:r>
-        <w:rPr>
-          <w:color w:val="00B050"/>
-        </w:rPr>
-        <w:t xml:space="preserve"> </w:t>
-      </w:r>
-      <w:bookmarkStart w:id="1" w:name="_Hlk510984531"/>
+    </w:p>
+    <w:p>
+      <w:pPr>
+        <w:rPr>
+          <w:lang w:val="de-DE"/>
+        </w:rPr>
+      </w:pPr>
+      <w:r>
+        <w:rPr>
+          <w:lang w:val="de-DE"/>
+        </w:rPr>
+        <w:t>Veranschaulichen Sie die Aktivitäten des Unternehmens anhand der Wertkette!</w:t>
+      </w:r>
+    </w:p>
+    <w:p>
+      <w:pPr>
+        <w:rPr>
+          <w:lang w:val="de-DE"/>
+        </w:rPr>
+      </w:pPr>
+      <w:bookmarkStart w:id="0" w:name="_GoBack"/>
+      <w:bookmarkEnd w:id="0"/>
+    </w:p>
+    <w:p>
+      <w:r>
+        <w:t>Tesla (ex Tesla Motors) est spécialisé dans la conception, la construction et la commercialisation de véhicules électriques. Le CA par activité se répartit comme suit :</w:t>
+      </w:r>
+      <w:r>
+        <w:br/>
+        <w:t>- vente de véhicules automobiles (79,8%) ;</w:t>
+      </w:r>
+      <w:r>
+        <w:br/>
+        <w:t>- location de véhicules (10,9%) ;</w:t>
+      </w:r>
+      <w:r>
+        <w:br/>
+        <w:t>- prestations de services (6,7%) : notamment prestations de maintenance et de réparation. Par ailleurs, le groupe développe une activité de vente de composants de groupes motopropulseurs pour véhicules électriques. ;</w:t>
+      </w:r>
+      <w:r>
+        <w:br/>
+        <w:t>- vente de systèmes de génération et de stockage d'énergie (2,6%).</w:t>
+      </w:r>
+      <w:r>
+        <w:br/>
+        <w:t xml:space="preserve">A fin 2016, le groupe dispose de 3 sites de production implantés </w:t>
+      </w:r>
+      <w:bookmarkStart w:id="1" w:name="_Hlk510984620"/>
+      <w:r>
+        <w:t>aux Etats-Unis (2) et aux Pays Bas.</w:t>
+      </w:r>
+      <w:bookmarkEnd w:id="1"/>
+      <w:r>
+        <w:br/>
+        <w:t>La répartition géographique du CA est la suivante : Etats-Unis (60%), Chine (15,2%), Norvège (4,8%) et autres (20%).</w:t>
+      </w:r>
+      <w:bookmarkStart w:id="2" w:name="_Hlk510984531"/>
+    </w:p>
+    <w:p/>
+    <w:p>
+      <w:pPr>
+        <w:rPr>
+          <w:color w:val="00B050"/>
+        </w:rPr>
+      </w:pPr>
       <w:r>
         <w:rPr>
           <w:color w:val="00B050"/>
@@ -56,15 +94,13 @@
         </w:rPr>
         <w:t xml:space="preserve">Tesla ist in </w:t>
       </w:r>
-      <w:proofErr w:type="gramStart"/>
-      <w:r>
-        <w:rPr>
-          <w:color w:val="00B050"/>
-          <w:lang w:val="de-DE"/>
-        </w:rPr>
-        <w:t>den Konzeption</w:t>
-      </w:r>
-      <w:proofErr w:type="gramEnd"/>
+      <w:r>
+        <w:rPr>
+          <w:color w:val="00B050"/>
+          <w:lang w:val="de-DE"/>
+        </w:rPr>
+        <w:t>der Konzeption</w:t>
+      </w:r>
       <w:r>
         <w:rPr>
           <w:color w:val="00B050"/>
@@ -77,69 +113,14 @@
           <w:color w:val="00B050"/>
           <w:lang w:val="de-DE"/>
         </w:rPr>
-        <w:t xml:space="preserve">en elektrischen Wagen. </w:t>
-      </w:r>
-      <w:r>
-        <w:rPr>
-          <w:color w:val="00B050"/>
-        </w:rPr>
-        <w:t xml:space="preserve">Der </w:t>
-      </w:r>
-      <w:proofErr w:type="spellStart"/>
-      <w:r>
-        <w:rPr>
-          <w:color w:val="00B050"/>
-        </w:rPr>
-        <w:t>Umsatz</w:t>
-      </w:r>
-      <w:proofErr w:type="spellEnd"/>
-      <w:r>
-        <w:rPr>
-          <w:color w:val="00B050"/>
-        </w:rPr>
-        <w:t xml:space="preserve"> </w:t>
-      </w:r>
-      <w:proofErr w:type="spellStart"/>
-      <w:r>
-        <w:rPr>
-          <w:color w:val="00B050"/>
-        </w:rPr>
-        <w:t>ist</w:t>
-      </w:r>
-      <w:proofErr w:type="spellEnd"/>
-      <w:r>
-        <w:rPr>
-          <w:color w:val="00B050"/>
-        </w:rPr>
-        <w:t xml:space="preserve"> </w:t>
-      </w:r>
-      <w:proofErr w:type="spellStart"/>
-      <w:r>
-        <w:rPr>
-          <w:color w:val="00B050"/>
-        </w:rPr>
-        <w:t>so</w:t>
-      </w:r>
-      <w:proofErr w:type="spellEnd"/>
-      <w:r>
-        <w:rPr>
-          <w:color w:val="00B050"/>
-        </w:rPr>
-        <w:t xml:space="preserve"> </w:t>
-      </w:r>
-      <w:proofErr w:type="spellStart"/>
-      <w:r>
-        <w:rPr>
-          <w:color w:val="00B050"/>
-        </w:rPr>
-        <w:t>verteilt</w:t>
-      </w:r>
-      <w:proofErr w:type="spellEnd"/>
-      <w:r>
-        <w:rPr>
-          <w:color w:val="00B050"/>
-        </w:rPr>
-        <w:t> :</w:t>
+        <w:t xml:space="preserve">en elektrischen Wagen. Der Umsatz ist so </w:t>
+      </w:r>
+      <w:r>
+        <w:rPr>
+          <w:color w:val="00B050"/>
+          <w:lang w:val="de-DE"/>
+        </w:rPr>
+        <w:t>verteilt:</w:t>
       </w:r>
     </w:p>
     <w:p>
@@ -151,35 +132,29 @@
         </w:numPr>
         <w:rPr>
           <w:color w:val="00B050"/>
+          <w:lang w:val="de-DE"/>
         </w:rPr>
       </w:pPr>
-      <w:proofErr w:type="spellStart"/>
-      <w:proofErr w:type="gramStart"/>
-      <w:r>
-        <w:rPr>
-          <w:color w:val="00B050"/>
-        </w:rPr>
-        <w:t>Automobilverkauf</w:t>
-      </w:r>
-      <w:proofErr w:type="spellEnd"/>
-      <w:r>
-        <w:rPr>
-          <w:color w:val="00B050"/>
-        </w:rPr>
-        <w:t xml:space="preserve"> </w:t>
-      </w:r>
-      <w:r>
-        <w:rPr>
-          <w:color w:val="00B050"/>
-        </w:rPr>
-        <w:t xml:space="preserve"> (</w:t>
-      </w:r>
-      <w:proofErr w:type="gramEnd"/>
-      <w:r>
-        <w:rPr>
-          <w:color w:val="00B050"/>
-        </w:rPr>
-        <w:t>79,8%) ;</w:t>
+      <w:r>
+        <w:rPr>
+          <w:color w:val="00B050"/>
+          <w:lang w:val="de-DE"/>
+        </w:rPr>
+        <w:t>Automobilverkauf (</w:t>
+      </w:r>
+      <w:r>
+        <w:rPr>
+          <w:color w:val="00B050"/>
+          <w:lang w:val="de-DE"/>
+        </w:rPr>
+        <w:t>79,8</w:t>
+      </w:r>
+      <w:r>
+        <w:rPr>
+          <w:color w:val="00B050"/>
+          <w:lang w:val="de-DE"/>
+        </w:rPr>
+        <w:t>%);</w:t>
       </w:r>
     </w:p>
     <w:p>
@@ -191,21 +166,22 @@
         </w:numPr>
         <w:rPr>
           <w:color w:val="00B050"/>
+          <w:lang w:val="de-DE"/>
         </w:rPr>
       </w:pPr>
-      <w:proofErr w:type="spellStart"/>
-      <w:r>
-        <w:rPr>
-          <w:color w:val="00B050"/>
-        </w:rPr>
-        <w:t>Autovermieten</w:t>
-      </w:r>
-      <w:proofErr w:type="spellEnd"/>
-      <w:r>
-        <w:rPr>
-          <w:color w:val="00B050"/>
-        </w:rPr>
-        <w:t xml:space="preserve"> (10,9%) ;</w:t>
+      <w:r>
+        <w:rPr>
+          <w:color w:val="00B050"/>
+          <w:lang w:val="de-DE"/>
+        </w:rPr>
+        <w:t>Autovermieten (10,9</w:t>
+      </w:r>
+      <w:r>
+        <w:rPr>
+          <w:color w:val="00B050"/>
+          <w:lang w:val="de-DE"/>
+        </w:rPr>
+        <w:t>%);</w:t>
       </w:r>
     </w:p>
     <w:p>
@@ -217,6 +193,7 @@
         </w:numPr>
         <w:rPr>
           <w:color w:val="00B050"/>
+          <w:lang w:val="de-DE"/>
         </w:rPr>
       </w:pPr>
       <w:r>
@@ -226,117 +203,61 @@
         </w:rPr>
         <w:t>Leistungen (6,7</w:t>
       </w:r>
+      <w:r>
+        <w:rPr>
+          <w:color w:val="00B050"/>
+          <w:lang w:val="de-DE"/>
+        </w:rPr>
+        <w:t>%):</w:t>
+      </w:r>
+      <w:r>
+        <w:rPr>
+          <w:color w:val="00B050"/>
+          <w:lang w:val="de-DE"/>
+        </w:rPr>
+        <w:t xml:space="preserve"> sind auch berücksichtigt Reparatur und Wartung. </w:t>
+      </w:r>
+      <w:r>
+        <w:rPr>
+          <w:color w:val="00B050"/>
+          <w:lang w:val="de-DE"/>
+        </w:rPr>
+        <w:t>Eine Aktivität</w:t>
+      </w:r>
+      <w:r>
+        <w:rPr>
+          <w:color w:val="00B050"/>
+          <w:lang w:val="de-DE"/>
+        </w:rPr>
+        <w:t xml:space="preserve"> </w:t>
+      </w:r>
+      <w:r>
+        <w:rPr>
+          <w:color w:val="00B050"/>
+          <w:lang w:val="de-DE"/>
+        </w:rPr>
+        <w:t xml:space="preserve">über den Verkauf von </w:t>
+      </w:r>
       <w:proofErr w:type="gramStart"/>
       <w:r>
         <w:rPr>
           <w:color w:val="00B050"/>
           <w:lang w:val="de-DE"/>
         </w:rPr>
-        <w:t>%) :</w:t>
+        <w:t>Antriebsaggregatsbestandteile wird</w:t>
+      </w:r>
+      <w:r>
+        <w:rPr>
+          <w:color w:val="00B050"/>
+          <w:lang w:val="de-DE"/>
+        </w:rPr>
+        <w:t xml:space="preserve"> entwickelt</w:t>
       </w:r>
       <w:proofErr w:type="gramEnd"/>
       <w:r>
         <w:rPr>
           <w:color w:val="00B050"/>
           <w:lang w:val="de-DE"/>
-        </w:rPr>
-        <w:t xml:space="preserve"> sind auch berücksichtigt Reparatur und Wartung. </w:t>
-      </w:r>
-      <w:proofErr w:type="spellStart"/>
-      <w:r>
-        <w:rPr>
-          <w:color w:val="00B050"/>
-        </w:rPr>
-        <w:t>Ein</w:t>
-      </w:r>
-      <w:proofErr w:type="spellEnd"/>
-      <w:r>
-        <w:rPr>
-          <w:color w:val="00B050"/>
-        </w:rPr>
-        <w:t xml:space="preserve"> </w:t>
-      </w:r>
-      <w:proofErr w:type="spellStart"/>
-      <w:r>
-        <w:rPr>
-          <w:color w:val="00B050"/>
-        </w:rPr>
-        <w:t>Aktivität</w:t>
-      </w:r>
-      <w:proofErr w:type="spellEnd"/>
-      <w:r>
-        <w:rPr>
-          <w:color w:val="00B050"/>
-        </w:rPr>
-        <w:t xml:space="preserve"> </w:t>
-      </w:r>
-      <w:proofErr w:type="spellStart"/>
-      <w:r>
-        <w:rPr>
-          <w:color w:val="00B050"/>
-        </w:rPr>
-        <w:t>über</w:t>
-      </w:r>
-      <w:proofErr w:type="spellEnd"/>
-      <w:r>
-        <w:rPr>
-          <w:color w:val="00B050"/>
-        </w:rPr>
-        <w:t xml:space="preserve"> den </w:t>
-      </w:r>
-      <w:proofErr w:type="spellStart"/>
-      <w:r>
-        <w:rPr>
-          <w:color w:val="00B050"/>
-        </w:rPr>
-        <w:t>Verkauf</w:t>
-      </w:r>
-      <w:proofErr w:type="spellEnd"/>
-      <w:r>
-        <w:rPr>
-          <w:color w:val="00B050"/>
-        </w:rPr>
-        <w:t xml:space="preserve"> von </w:t>
-      </w:r>
-      <w:proofErr w:type="spellStart"/>
-      <w:r>
-        <w:rPr>
-          <w:color w:val="00B050"/>
-        </w:rPr>
-        <w:t>Antriebsaggregatsbestandteile</w:t>
-      </w:r>
-      <w:proofErr w:type="spellEnd"/>
-      <w:r>
-        <w:rPr>
-          <w:color w:val="00B050"/>
-        </w:rPr>
-        <w:t xml:space="preserve"> </w:t>
-      </w:r>
-      <w:proofErr w:type="spellStart"/>
-      <w:r>
-        <w:rPr>
-          <w:color w:val="00B050"/>
-        </w:rPr>
-        <w:t>wird</w:t>
-      </w:r>
-      <w:proofErr w:type="spellEnd"/>
-      <w:r>
-        <w:rPr>
-          <w:color w:val="00B050"/>
-        </w:rPr>
-        <w:t xml:space="preserve"> </w:t>
-      </w:r>
-      <w:proofErr w:type="spellStart"/>
-      <w:r>
-        <w:rPr>
-          <w:color w:val="00B050"/>
-        </w:rPr>
-        <w:t>entwickelt</w:t>
-      </w:r>
-      <w:proofErr w:type="spellEnd"/>
-      <w:r>
-        <w:rPr>
-          <w:color w:val="00B050"/>
         </w:rPr>
         <w:t>.</w:t>
       </w:r>
@@ -350,6 +271,7 @@
         </w:numPr>
         <w:rPr>
           <w:color w:val="00B050"/>
+          <w:lang w:val="de-DE"/>
         </w:rPr>
       </w:pPr>
       <w:r>
@@ -357,29 +279,180 @@
           <w:color w:val="00B050"/>
           <w:lang w:val="de-DE"/>
         </w:rPr>
-        <w:t xml:space="preserve">Verkauf von </w:t>
-      </w:r>
-      <w:proofErr w:type="spellStart"/>
-      <w:r>
-        <w:rPr>
-          <w:color w:val="00B050"/>
-          <w:lang w:val="de-DE"/>
-        </w:rPr>
-        <w:t>Generatorssysteme</w:t>
-      </w:r>
-      <w:proofErr w:type="spellEnd"/>
-      <w:r>
-        <w:rPr>
-          <w:color w:val="00B050"/>
-          <w:lang w:val="de-DE"/>
-        </w:rPr>
-        <w:t xml:space="preserve"> und Energielagerung. </w:t>
-      </w:r>
-      <w:r>
-        <w:rPr>
-          <w:color w:val="00B050"/>
-        </w:rPr>
-        <w:t>(2,6%) ;</w:t>
+        <w:t>Verkauf von Generatorssysteme und Energielagerung. (2,6</w:t>
+      </w:r>
+      <w:r>
+        <w:rPr>
+          <w:color w:val="00B050"/>
+          <w:lang w:val="de-DE"/>
+        </w:rPr>
+        <w:t>%);</w:t>
+      </w:r>
+    </w:p>
+    <w:p>
+      <w:pPr>
+        <w:rPr>
+          <w:color w:val="00B050"/>
+          <w:lang w:val="de-DE"/>
+        </w:rPr>
+      </w:pPr>
+      <w:r>
+        <w:rPr>
+          <w:color w:val="00B050"/>
+          <w:lang w:val="de-DE"/>
+        </w:rPr>
+        <w:t xml:space="preserve">3 Produktionsstandorte </w:t>
+      </w:r>
+      <w:bookmarkStart w:id="3" w:name="_Hlk510859935"/>
+      <w:r>
+        <w:rPr>
+          <w:color w:val="00B050"/>
+          <w:lang w:val="de-DE"/>
+        </w:rPr>
+        <w:t>sind angesiedelt</w:t>
+      </w:r>
+      <w:bookmarkEnd w:id="3"/>
+      <w:r>
+        <w:rPr>
+          <w:color w:val="00B050"/>
+          <w:lang w:val="de-DE"/>
+        </w:rPr>
+        <w:t>:</w:t>
+      </w:r>
+    </w:p>
+    <w:bookmarkEnd w:id="2"/>
+    <w:p>
+      <w:pPr>
+        <w:pStyle w:val="Paragraphedeliste"/>
+        <w:numPr>
+          <w:ilvl w:val="0"/>
+          <w:numId w:val="2"/>
+        </w:numPr>
+        <w:rPr>
+          <w:rFonts w:eastAsia="Times New Roman"/>
+          <w:color w:val="00B050"/>
+          <w:lang w:val="de-DE" w:eastAsia="fr-FR"/>
+        </w:rPr>
+      </w:pPr>
+      <w:r>
+        <w:rPr>
+          <w:rFonts w:eastAsia="Times New Roman"/>
+          <w:color w:val="00B050"/>
+          <w:lang w:val="de-DE" w:eastAsia="fr-FR"/>
+        </w:rPr>
+        <w:t xml:space="preserve">Die </w:t>
+      </w:r>
+      <w:hyperlink r:id="rId5" w:history="1">
+        <w:r>
+          <w:rPr>
+            <w:rFonts w:eastAsia="Times New Roman"/>
+            <w:color w:val="00B050"/>
+            <w:lang w:val="de-DE" w:eastAsia="fr-FR"/>
+          </w:rPr>
+          <w:t>Vereinigten</w:t>
+        </w:r>
+      </w:hyperlink>
+      <w:r>
+        <w:rPr>
+          <w:rFonts w:eastAsia="Times New Roman"/>
+          <w:color w:val="00B050"/>
+          <w:lang w:val="de-DE" w:eastAsia="fr-FR"/>
+        </w:rPr>
+        <w:t xml:space="preserve"> </w:t>
+      </w:r>
+      <w:hyperlink r:id="rId6" w:history="1">
+        <w:r>
+          <w:rPr>
+            <w:rFonts w:eastAsia="Times New Roman"/>
+            <w:color w:val="00B050"/>
+            <w:lang w:val="de-DE" w:eastAsia="fr-FR"/>
+          </w:rPr>
+          <w:t>Staaten</w:t>
+        </w:r>
+      </w:hyperlink>
+      <w:r>
+        <w:rPr>
+          <w:rFonts w:eastAsia="Times New Roman"/>
+          <w:color w:val="00B050"/>
+          <w:lang w:val="de-DE" w:eastAsia="fr-FR"/>
+        </w:rPr>
+        <w:t xml:space="preserve"> </w:t>
+      </w:r>
+      <w:hyperlink r:id="rId7" w:history="1">
+        <w:r>
+          <w:rPr>
+            <w:rFonts w:eastAsia="Times New Roman"/>
+            <w:color w:val="00B050"/>
+            <w:lang w:val="de-DE" w:eastAsia="fr-FR"/>
+          </w:rPr>
+          <w:t>von</w:t>
+        </w:r>
+      </w:hyperlink>
+      <w:r>
+        <w:rPr>
+          <w:rFonts w:eastAsia="Times New Roman"/>
+          <w:color w:val="00B050"/>
+          <w:lang w:val="de-DE" w:eastAsia="fr-FR"/>
+        </w:rPr>
+        <w:t xml:space="preserve"> </w:t>
+      </w:r>
+      <w:hyperlink r:id="rId8" w:history="1">
+        <w:r>
+          <w:rPr>
+            <w:rFonts w:eastAsia="Times New Roman"/>
+            <w:color w:val="00B050"/>
+            <w:lang w:val="de-DE" w:eastAsia="fr-FR"/>
+          </w:rPr>
+          <w:t>Amerika</w:t>
+        </w:r>
+      </w:hyperlink>
+      <w:r>
+        <w:rPr>
+          <w:rFonts w:eastAsia="Times New Roman"/>
+          <w:color w:val="00B050"/>
+          <w:lang w:val="de-DE" w:eastAsia="fr-FR"/>
+        </w:rPr>
+        <w:t xml:space="preserve"> </w:t>
+      </w:r>
+    </w:p>
+    <w:p>
+      <w:pPr>
+        <w:pStyle w:val="Paragraphedeliste"/>
+        <w:numPr>
+          <w:ilvl w:val="0"/>
+          <w:numId w:val="2"/>
+        </w:numPr>
+        <w:rPr>
+          <w:color w:val="00B050"/>
+          <w:lang w:val="de-DE"/>
+        </w:rPr>
+      </w:pPr>
+      <w:r>
+        <w:rPr>
+          <w:color w:val="00B050"/>
+          <w:lang w:val="de-DE"/>
+        </w:rPr>
+        <w:t>Das China</w:t>
+      </w:r>
+    </w:p>
+    <w:p>
+      <w:pPr>
+        <w:pStyle w:val="Paragraphedeliste"/>
+        <w:numPr>
+          <w:ilvl w:val="0"/>
+          <w:numId w:val="2"/>
+        </w:numPr>
+        <w:rPr>
+          <w:color w:val="00B050"/>
+          <w:lang w:val="de-DE"/>
+        </w:rPr>
+      </w:pPr>
+      <w:r>
+        <w:rPr>
+          <w:color w:val="00B050"/>
+          <w:lang w:val="de-DE"/>
+        </w:rPr>
+        <w:t>Das Norwegen</w:t>
       </w:r>
     </w:p>
     <w:p>
@@ -387,233 +460,7 @@
         <w:ind w:left="360"/>
         <w:rPr>
           <w:color w:val="00B050"/>
-        </w:rPr>
-      </w:pPr>
-      <w:r>
-        <w:rPr>
-          <w:color w:val="00B050"/>
-        </w:rPr>
-        <w:t xml:space="preserve">3 </w:t>
-      </w:r>
-      <w:proofErr w:type="spellStart"/>
-      <w:r>
-        <w:rPr>
-          <w:color w:val="00B050"/>
-        </w:rPr>
-        <w:t>Produktionsstandorte</w:t>
-      </w:r>
-      <w:proofErr w:type="spellEnd"/>
-      <w:r>
-        <w:rPr>
-          <w:color w:val="00B050"/>
-        </w:rPr>
-        <w:t xml:space="preserve"> </w:t>
-      </w:r>
-      <w:bookmarkStart w:id="2" w:name="_Hlk510859935"/>
-      <w:proofErr w:type="spellStart"/>
-      <w:r>
-        <w:rPr>
-          <w:color w:val="00B050"/>
-        </w:rPr>
-        <w:t>sind</w:t>
-      </w:r>
-      <w:proofErr w:type="spellEnd"/>
-      <w:r>
-        <w:rPr>
-          <w:color w:val="00B050"/>
-        </w:rPr>
-        <w:t xml:space="preserve"> </w:t>
-      </w:r>
-      <w:proofErr w:type="spellStart"/>
-      <w:r>
-        <w:rPr>
-          <w:color w:val="00B050"/>
-        </w:rPr>
-        <w:t>angesiedelt</w:t>
-      </w:r>
-      <w:proofErr w:type="spellEnd"/>
-      <w:r>
-        <w:rPr>
-          <w:color w:val="00B050"/>
-        </w:rPr>
-        <w:t xml:space="preserve">. </w:t>
-      </w:r>
-      <w:bookmarkEnd w:id="2"/>
-    </w:p>
-    <w:bookmarkEnd w:id="1"/>
-    <w:p>
-      <w:pPr>
-        <w:ind w:left="360"/>
-        <w:rPr>
-          <w:rFonts w:ascii="Times New Roman" w:eastAsia="Times New Roman" w:hAnsi="Times New Roman" w:cs="Times New Roman"/>
-          <w:color w:val="00B050"/>
-          <w:sz w:val="24"/>
-          <w:szCs w:val="24"/>
-          <w:lang w:eastAsia="fr-FR"/>
-        </w:rPr>
-      </w:pPr>
-      <w:r>
-        <w:rPr>
-          <w:rFonts w:ascii="Times New Roman" w:eastAsia="Times New Roman" w:hAnsi="Times New Roman" w:cs="Times New Roman"/>
-          <w:color w:val="00B050"/>
-          <w:sz w:val="24"/>
-          <w:szCs w:val="24"/>
-          <w:lang w:eastAsia="fr-FR"/>
-        </w:rPr>
-        <w:t xml:space="preserve">Die </w:t>
-      </w:r>
-      <w:hyperlink r:id="rId5" w:history="1">
-        <w:proofErr w:type="spellStart"/>
-        <w:r>
-          <w:rPr>
-            <w:rFonts w:ascii="Times New Roman" w:eastAsia="Times New Roman" w:hAnsi="Times New Roman" w:cs="Times New Roman"/>
-            <w:color w:val="00B050"/>
-            <w:sz w:val="24"/>
-            <w:szCs w:val="24"/>
-            <w:lang w:eastAsia="fr-FR"/>
-          </w:rPr>
-          <w:t>Vereinigten</w:t>
-        </w:r>
-        <w:proofErr w:type="spellEnd"/>
-      </w:hyperlink>
-      <w:r>
-        <w:rPr>
-          <w:rFonts w:ascii="Times New Roman" w:eastAsia="Times New Roman" w:hAnsi="Times New Roman" w:cs="Times New Roman"/>
-          <w:color w:val="00B050"/>
-          <w:sz w:val="24"/>
-          <w:szCs w:val="24"/>
-          <w:lang w:eastAsia="fr-FR"/>
-        </w:rPr>
-        <w:t xml:space="preserve"> </w:t>
-      </w:r>
-      <w:hyperlink r:id="rId6" w:history="1">
-        <w:proofErr w:type="spellStart"/>
-        <w:r>
-          <w:rPr>
-            <w:rFonts w:ascii="Times New Roman" w:eastAsia="Times New Roman" w:hAnsi="Times New Roman" w:cs="Times New Roman"/>
-            <w:color w:val="00B050"/>
-            <w:sz w:val="24"/>
-            <w:szCs w:val="24"/>
-            <w:lang w:eastAsia="fr-FR"/>
-          </w:rPr>
-          <w:t>Staaten</w:t>
-        </w:r>
-        <w:proofErr w:type="spellEnd"/>
-      </w:hyperlink>
-      <w:r>
-        <w:rPr>
-          <w:rFonts w:ascii="Times New Roman" w:eastAsia="Times New Roman" w:hAnsi="Times New Roman" w:cs="Times New Roman"/>
-          <w:color w:val="00B050"/>
-          <w:sz w:val="24"/>
-          <w:szCs w:val="24"/>
-          <w:lang w:eastAsia="fr-FR"/>
-        </w:rPr>
-        <w:t xml:space="preserve"> </w:t>
-      </w:r>
-      <w:hyperlink r:id="rId7" w:history="1">
-        <w:r>
-          <w:rPr>
-            <w:rFonts w:ascii="Times New Roman" w:eastAsia="Times New Roman" w:hAnsi="Times New Roman" w:cs="Times New Roman"/>
-            <w:color w:val="00B050"/>
-            <w:sz w:val="24"/>
-            <w:szCs w:val="24"/>
-            <w:lang w:eastAsia="fr-FR"/>
-          </w:rPr>
-          <w:t>von</w:t>
-        </w:r>
-      </w:hyperlink>
-      <w:r>
-        <w:rPr>
-          <w:rFonts w:ascii="Times New Roman" w:eastAsia="Times New Roman" w:hAnsi="Times New Roman" w:cs="Times New Roman"/>
-          <w:color w:val="00B050"/>
-          <w:sz w:val="24"/>
-          <w:szCs w:val="24"/>
-          <w:lang w:eastAsia="fr-FR"/>
-        </w:rPr>
-        <w:t xml:space="preserve"> </w:t>
-      </w:r>
-      <w:hyperlink r:id="rId8" w:history="1">
-        <w:proofErr w:type="spellStart"/>
-        <w:r>
-          <w:rPr>
-            <w:rFonts w:ascii="Times New Roman" w:eastAsia="Times New Roman" w:hAnsi="Times New Roman" w:cs="Times New Roman"/>
-            <w:color w:val="00B050"/>
-            <w:sz w:val="24"/>
-            <w:szCs w:val="24"/>
-            <w:lang w:eastAsia="fr-FR"/>
-          </w:rPr>
-          <w:t>Amerika</w:t>
-        </w:r>
-        <w:proofErr w:type="spellEnd"/>
-      </w:hyperlink>
-      <w:r>
-        <w:rPr>
-          <w:rFonts w:ascii="Times New Roman" w:eastAsia="Times New Roman" w:hAnsi="Times New Roman" w:cs="Times New Roman"/>
-          <w:color w:val="00B050"/>
-          <w:sz w:val="24"/>
-          <w:szCs w:val="24"/>
-          <w:lang w:eastAsia="fr-FR"/>
-        </w:rPr>
-        <w:t xml:space="preserve"> </w:t>
-      </w:r>
-    </w:p>
-    <w:p>
-      <w:pPr>
-        <w:ind w:left="360"/>
-        <w:rPr>
-          <w:color w:val="00B050"/>
-        </w:rPr>
-      </w:pPr>
-      <w:proofErr w:type="spellStart"/>
-      <w:r>
-        <w:rPr>
-          <w:color w:val="00B050"/>
-        </w:rPr>
-        <w:t>Das</w:t>
-      </w:r>
-      <w:proofErr w:type="spellEnd"/>
-      <w:r>
-        <w:rPr>
-          <w:color w:val="00B050"/>
-        </w:rPr>
-        <w:t xml:space="preserve"> China</w:t>
-      </w:r>
-    </w:p>
-    <w:p>
-      <w:pPr>
-        <w:ind w:left="360"/>
-        <w:rPr>
-          <w:color w:val="00B050"/>
-        </w:rPr>
-      </w:pPr>
-      <w:proofErr w:type="spellStart"/>
-      <w:r>
-        <w:rPr>
-          <w:color w:val="00B050"/>
-        </w:rPr>
-        <w:t>Das</w:t>
-      </w:r>
-      <w:proofErr w:type="spellEnd"/>
-      <w:r>
-        <w:rPr>
-          <w:color w:val="00B050"/>
-        </w:rPr>
-        <w:t xml:space="preserve"> </w:t>
-      </w:r>
-      <w:proofErr w:type="spellStart"/>
-      <w:r>
-        <w:rPr>
-          <w:color w:val="00B050"/>
-        </w:rPr>
-        <w:t>Norwegen</w:t>
-      </w:r>
-      <w:proofErr w:type="spellEnd"/>
-    </w:p>
-    <w:p>
-      <w:pPr>
-        <w:ind w:left="360"/>
-        <w:rPr>
-          <w:color w:val="00B050"/>
+          <w:lang w:val="de-DE"/>
         </w:rPr>
       </w:pPr>
     </w:p>
@@ -622,6 +469,7 @@
         <w:ind w:left="360"/>
         <w:rPr>
           <w:color w:val="00B050"/>
+          <w:lang w:val="de-DE"/>
         </w:rPr>
       </w:pPr>
     </w:p>
@@ -630,12 +478,15 @@
         <w:ind w:left="360"/>
         <w:rPr>
           <w:color w:val="00B050"/>
+          <w:lang w:val="de-DE"/>
         </w:rPr>
       </w:pPr>
       <w:r>
         <w:rPr>
           <w:noProof/>
-        </w:rPr>
+          <w:lang w:val="de-DE"/>
+        </w:rPr>
+        <w:lastRenderedPageBreak/>
         <w:drawing>
           <wp:inline distT="0" distB="0" distL="0" distR="0" wp14:anchorId="4539AF26" wp14:editId="5101283C">
             <wp:extent cx="4572000" cy="2743200"/>
@@ -662,6 +513,7 @@
         <w:ind w:left="360"/>
         <w:rPr>
           <w:color w:val="00B050"/>
+          <w:lang w:val="de-DE"/>
         </w:rPr>
       </w:pPr>
     </w:p>
@@ -670,13 +522,14 @@
         <w:ind w:left="360"/>
         <w:rPr>
           <w:color w:val="00B050"/>
+          <w:lang w:val="de-DE"/>
         </w:rPr>
       </w:pPr>
       <w:r>
         <w:rPr>
           <w:noProof/>
-        </w:rPr>
-        <w:lastRenderedPageBreak/>
+          <w:lang w:val="de-DE"/>
+        </w:rPr>
         <w:drawing>
           <wp:inline distT="0" distB="0" distL="0" distR="0" wp14:anchorId="211A9AED" wp14:editId="14B63B42">
             <wp:extent cx="4572000" cy="2743200"/>
@@ -697,9 +550,19 @@
           </wp:inline>
         </w:drawing>
       </w:r>
+    </w:p>
+    <w:p>
+      <w:pPr>
+        <w:ind w:left="360"/>
+        <w:rPr>
+          <w:color w:val="00B050"/>
+          <w:lang w:val="de-DE"/>
+        </w:rPr>
+      </w:pPr>
       <w:r>
         <w:rPr>
           <w:noProof/>
+          <w:lang w:val="de-DE"/>
         </w:rPr>
         <w:drawing>
           <wp:inline distT="0" distB="0" distL="0" distR="0" wp14:anchorId="6FF109FF" wp14:editId="0D197BFE">
@@ -723,222 +586,198 @@
       </w:r>
     </w:p>
     <w:p>
-      <w:r>
-        <w:t>Implantations</w:t>
-      </w:r>
-      <w:r>
-        <w:t xml:space="preserve"> </w:t>
-      </w:r>
-      <w:proofErr w:type="gramStart"/>
-      <w:r>
-        <w:t>actuelles</w:t>
-      </w:r>
-      <w:r>
-        <w:rPr>
-          <w:color w:val="00B050"/>
-        </w:rPr>
-        <w:t xml:space="preserve"> </w:t>
-      </w:r>
-      <w:r>
-        <w:rPr>
-          <w:color w:val="00B050"/>
-        </w:rPr>
-        <w:t xml:space="preserve"> </w:t>
-      </w:r>
-      <w:proofErr w:type="spellStart"/>
-      <w:r>
-        <w:rPr>
-          <w:color w:val="00B050"/>
-        </w:rPr>
-        <w:t>gegenwärtige</w:t>
-      </w:r>
-      <w:proofErr w:type="spellEnd"/>
-      <w:proofErr w:type="gramEnd"/>
-      <w:r>
-        <w:rPr>
-          <w:color w:val="00B050"/>
-        </w:rPr>
-        <w:t xml:space="preserve"> </w:t>
-      </w:r>
-      <w:proofErr w:type="spellStart"/>
-      <w:r>
-        <w:rPr>
-          <w:color w:val="00B050"/>
-        </w:rPr>
-        <w:t>Industriean</w:t>
-      </w:r>
-      <w:r>
-        <w:rPr>
-          <w:color w:val="00B050"/>
-        </w:rPr>
-        <w:t>s</w:t>
-      </w:r>
-      <w:r>
-        <w:rPr>
-          <w:color w:val="00B050"/>
-        </w:rPr>
-        <w:t>iedlung</w:t>
-      </w:r>
-      <w:proofErr w:type="spellEnd"/>
-    </w:p>
-    <w:p/>
-    <w:p>
       <w:pPr>
         <w:rPr>
           <w:color w:val="00B050"/>
+          <w:lang w:val="de-DE"/>
         </w:rPr>
       </w:pPr>
-      <w:bookmarkStart w:id="3" w:name="_Hlk510984646"/>
-      <w:bookmarkStart w:id="4" w:name="_GoBack"/>
-      <w:r>
-        <w:t>Fremont (Californie) Fabrication</w:t>
-      </w:r>
-      <w:r>
-        <w:t xml:space="preserve"> </w:t>
-      </w:r>
-      <w:r>
-        <w:rPr>
-          <w:color w:val="00B050"/>
-        </w:rPr>
-        <w:t>Bau</w:t>
-      </w:r>
-    </w:p>
-    <w:p>
-      <w:r>
-        <w:t>Tilburg (Pays bas) Assemblage</w:t>
-      </w:r>
-      <w:r>
-        <w:t xml:space="preserve"> </w:t>
-      </w:r>
-      <w:proofErr w:type="spellStart"/>
-      <w:r>
-        <w:rPr>
-          <w:color w:val="00B050"/>
-        </w:rPr>
-        <w:t>Zusammenbauen</w:t>
-      </w:r>
-      <w:proofErr w:type="spellEnd"/>
-    </w:p>
-    <w:p>
-      <w:proofErr w:type="spellStart"/>
-      <w:r>
-        <w:t>Gigafactory</w:t>
-      </w:r>
-      <w:proofErr w:type="spellEnd"/>
-      <w:r>
-        <w:t xml:space="preserve"> 1 (Nevada)</w:t>
-      </w:r>
-      <w:r>
-        <w:t xml:space="preserve"> batterie lithium </w:t>
-      </w:r>
-      <w:proofErr w:type="spellStart"/>
-      <w:r>
-        <w:rPr>
-          <w:color w:val="00B050"/>
-        </w:rPr>
-        <w:t>Lithiumbatterie</w:t>
-      </w:r>
-      <w:proofErr w:type="spellEnd"/>
-    </w:p>
-    <w:bookmarkEnd w:id="3"/>
-    <w:bookmarkEnd w:id="4"/>
-    <w:p/>
-    <w:p>
-      <w:pPr>
-        <w:rPr>
-          <w:color w:val="00B050"/>
-          <w:lang w:val="en-US"/>
-        </w:rPr>
-      </w:pPr>
-      <w:r>
-        <w:rPr>
-          <w:lang w:val="en-US"/>
-        </w:rPr>
-        <w:t xml:space="preserve">Implantations </w:t>
-      </w:r>
-      <w:proofErr w:type="spellStart"/>
-      <w:r>
-        <w:rPr>
-          <w:lang w:val="en-US"/>
-        </w:rPr>
-        <w:t>prévues</w:t>
-      </w:r>
-      <w:proofErr w:type="spellEnd"/>
-      <w:r>
-        <w:rPr>
-          <w:lang w:val="en-US"/>
-        </w:rPr>
-        <w:t xml:space="preserve"> </w:t>
-      </w:r>
-      <w:proofErr w:type="spellStart"/>
-      <w:r>
-        <w:rPr>
-          <w:color w:val="00B050"/>
-          <w:lang w:val="en-US"/>
-        </w:rPr>
-        <w:t>erwartete</w:t>
-      </w:r>
-      <w:proofErr w:type="spellEnd"/>
-      <w:r>
-        <w:rPr>
-          <w:color w:val="00B050"/>
-          <w:lang w:val="en-US"/>
-        </w:rPr>
-        <w:t xml:space="preserve"> </w:t>
-      </w:r>
-      <w:proofErr w:type="spellStart"/>
-      <w:r>
-        <w:rPr>
-          <w:color w:val="00B050"/>
-          <w:lang w:val="en-US"/>
-        </w:rPr>
-        <w:t>Industrieansiedlung</w:t>
-      </w:r>
-      <w:proofErr w:type="spellEnd"/>
+      <w:r>
+        <w:rPr>
+          <w:color w:val="00B050"/>
+          <w:lang w:val="de-DE"/>
+        </w:rPr>
+        <w:lastRenderedPageBreak/>
+        <w:t>Aktuelle Standorte</w:t>
+      </w:r>
+      <w:r>
+        <w:rPr>
+          <w:color w:val="00B050"/>
+          <w:lang w:val="de-DE"/>
+        </w:rPr>
+        <w:t>:</w:t>
+      </w:r>
     </w:p>
     <w:p>
       <w:pPr>
         <w:rPr>
-          <w:lang w:val="en-US"/>
+          <w:color w:val="00B050"/>
+          <w:lang w:val="de-DE"/>
         </w:rPr>
       </w:pPr>
       <w:r>
         <w:rPr>
-          <w:lang w:val="en-US"/>
-        </w:rPr>
-        <w:t>Gigafactory 2 (New York)</w:t>
+          <w:color w:val="00B050"/>
+          <w:lang w:val="de-DE"/>
+        </w:rPr>
+        <w:t>Herstellungsort</w:t>
+      </w:r>
+      <w:r>
+        <w:rPr>
+          <w:color w:val="00B050"/>
+          <w:lang w:val="de-DE"/>
+        </w:rPr>
+        <w:t xml:space="preserve"> (Bau): Fremont, Kalifornien.</w:t>
       </w:r>
     </w:p>
     <w:p>
       <w:pPr>
         <w:rPr>
-          <w:lang w:val="en-US"/>
+          <w:color w:val="00B050"/>
+          <w:lang w:val="de-DE"/>
         </w:rPr>
       </w:pPr>
       <w:r>
         <w:rPr>
-          <w:lang w:val="en-US"/>
-        </w:rPr>
-        <w:t>Gigafactory 3 (New York)</w:t>
+          <w:color w:val="00B050"/>
+          <w:lang w:val="de-DE"/>
+        </w:rPr>
+        <w:t>Zusammenbauen: Tilburg, Niederlande.</w:t>
       </w:r>
     </w:p>
     <w:p>
       <w:pPr>
         <w:rPr>
-          <w:lang w:val="en-US"/>
+          <w:color w:val="00B050"/>
+          <w:lang w:val="de-DE"/>
         </w:rPr>
       </w:pPr>
       <w:r>
         <w:rPr>
-          <w:lang w:val="en-US"/>
-        </w:rPr>
-        <w:t>Gigafactory 4 et 5 (Europe)</w:t>
+          <w:color w:val="00B050"/>
+          <w:lang w:val="de-DE"/>
+        </w:rPr>
+        <w:t>Lithiumbatterie herstellen: Tesla Gigafactory 1</w:t>
+      </w:r>
+      <w:r>
+        <w:rPr>
+          <w:color w:val="00B050"/>
+          <w:lang w:val="de-DE"/>
+        </w:rPr>
+        <w:t>,</w:t>
+      </w:r>
+      <w:r>
+        <w:t xml:space="preserve"> </w:t>
+      </w:r>
+      <w:r>
+        <w:rPr>
+          <w:color w:val="00B050"/>
+          <w:lang w:val="de-DE"/>
+        </w:rPr>
+        <w:t>US-Bundesstaat Nevada</w:t>
+      </w:r>
+      <w:r>
+        <w:rPr>
+          <w:color w:val="00B050"/>
+          <w:lang w:val="de-DE"/>
+        </w:rPr>
+        <w:t>.</w:t>
       </w:r>
     </w:p>
     <w:p>
       <w:pPr>
         <w:rPr>
-          <w:lang w:val="en-US"/>
+          <w:color w:val="00B050"/>
+          <w:lang w:val="de-DE"/>
+        </w:rPr>
+      </w:pPr>
+      <w:r>
+        <w:rPr>
+          <w:color w:val="00B050"/>
+          <w:lang w:val="de-DE"/>
+        </w:rPr>
+        <w:t>Geplante Standorte</w:t>
+      </w:r>
+      <w:r>
+        <w:rPr>
+          <w:color w:val="00B050"/>
+          <w:lang w:val="de-DE"/>
+        </w:rPr>
+        <w:t xml:space="preserve"> für Lithium Batterie</w:t>
+      </w:r>
+      <w:r>
+        <w:rPr>
+          <w:color w:val="00B050"/>
+          <w:lang w:val="de-DE"/>
+        </w:rPr>
+        <w:t>:</w:t>
+      </w:r>
+    </w:p>
+    <w:p>
+      <w:pPr>
+        <w:pStyle w:val="Paragraphedeliste"/>
+        <w:numPr>
+          <w:ilvl w:val="0"/>
+          <w:numId w:val="2"/>
+        </w:numPr>
+        <w:rPr>
+          <w:color w:val="00B050"/>
+          <w:lang w:val="en-GB"/>
+        </w:rPr>
+      </w:pPr>
+      <w:r>
+        <w:rPr>
+          <w:color w:val="00B050"/>
+          <w:lang w:val="en-GB"/>
+        </w:rPr>
+        <w:t>Gigafactory 2 (New York)</w:t>
+      </w:r>
+    </w:p>
+    <w:p>
+      <w:pPr>
+        <w:pStyle w:val="Paragraphedeliste"/>
+        <w:numPr>
+          <w:ilvl w:val="0"/>
+          <w:numId w:val="2"/>
+        </w:numPr>
+        <w:rPr>
+          <w:color w:val="00B050"/>
+          <w:lang w:val="en-GB"/>
+        </w:rPr>
+      </w:pPr>
+      <w:r>
+        <w:rPr>
+          <w:color w:val="00B050"/>
+          <w:lang w:val="en-GB"/>
+        </w:rPr>
+        <w:t>Gigafactory 3 (New York)</w:t>
+      </w:r>
+    </w:p>
+    <w:p>
+      <w:pPr>
+        <w:pStyle w:val="Paragraphedeliste"/>
+        <w:numPr>
+          <w:ilvl w:val="0"/>
+          <w:numId w:val="2"/>
+        </w:numPr>
+        <w:rPr>
+          <w:color w:val="00B050"/>
+          <w:lang w:val="de-DE"/>
+        </w:rPr>
+      </w:pPr>
+      <w:r>
+        <w:rPr>
+          <w:color w:val="00B050"/>
+          <w:lang w:val="de-DE"/>
+        </w:rPr>
+        <w:t>Gigafactory 4 et 5 (Europe)</w:t>
+      </w:r>
+    </w:p>
+    <w:p>
+      <w:pPr>
+        <w:rPr>
+          <w:color w:val="00B050"/>
+          <w:lang w:val="de-DE"/>
         </w:rPr>
       </w:pPr>
     </w:p>
@@ -1722,6 +1561,40 @@
     <w:unhideWhenUsed/>
     <w:rsid w:val="004A02EC"/>
   </w:style>
+  <w:style w:type="paragraph" w:styleId="Titre">
+    <w:name w:val="Title"/>
+    <w:basedOn w:val="Normal"/>
+    <w:next w:val="Normal"/>
+    <w:link w:val="TitreCar"/>
+    <w:uiPriority w:val="10"/>
+    <w:qFormat/>
+    <w:rsid w:val="002713E3"/>
+    <w:pPr>
+      <w:spacing w:after="0" w:line="240" w:lineRule="auto"/>
+      <w:contextualSpacing/>
+    </w:pPr>
+    <w:rPr>
+      <w:rFonts w:asciiTheme="majorHAnsi" w:eastAsiaTheme="majorEastAsia" w:hAnsiTheme="majorHAnsi" w:cstheme="majorBidi"/>
+      <w:spacing w:val="-10"/>
+      <w:kern w:val="28"/>
+      <w:sz w:val="56"/>
+      <w:szCs w:val="56"/>
+    </w:rPr>
+  </w:style>
+  <w:style w:type="character" w:customStyle="1" w:styleId="TitreCar">
+    <w:name w:val="Titre Car"/>
+    <w:basedOn w:val="Policepardfaut"/>
+    <w:link w:val="Titre"/>
+    <w:uiPriority w:val="10"/>
+    <w:rsid w:val="002713E3"/>
+    <w:rPr>
+      <w:rFonts w:asciiTheme="majorHAnsi" w:eastAsiaTheme="majorEastAsia" w:hAnsiTheme="majorHAnsi" w:cstheme="majorBidi"/>
+      <w:spacing w:val="-10"/>
+      <w:kern w:val="28"/>
+      <w:sz w:val="56"/>
+      <w:szCs w:val="56"/>
+    </w:rPr>
+  </w:style>
 </w:styles>
 </file>
 

</xml_diff>